<commit_message>
có cả phần QFloat rồi
</commit_message>
<xml_diff>
--- a/Report.docx
+++ b/Report.docx
@@ -7,11 +7,84 @@
         <w:jc w:val="center"/>
         <w:rPr>
           <w:rFonts w:ascii="Times New Roman" w:hAnsi="Times New Roman" w:cs="Times New Roman"/>
-          <w:b/>
-          <w:sz w:val="44"/>
-          <w:szCs w:val="44"/>
+          <w:sz w:val="32"/>
+          <w:szCs w:val="32"/>
         </w:rPr>
       </w:pPr>
+      <w:proofErr w:type="spellStart"/>
+      <w:r>
+        <w:rPr>
+          <w:rFonts w:ascii="Times New Roman" w:hAnsi="Times New Roman" w:cs="Times New Roman"/>
+          <w:sz w:val="32"/>
+          <w:szCs w:val="32"/>
+        </w:rPr>
+        <w:t>Đại</w:t>
+      </w:r>
+      <w:proofErr w:type="spellEnd"/>
+      <w:r>
+        <w:rPr>
+          <w:rFonts w:ascii="Times New Roman" w:hAnsi="Times New Roman" w:cs="Times New Roman"/>
+          <w:sz w:val="32"/>
+          <w:szCs w:val="32"/>
+        </w:rPr>
+        <w:t xml:space="preserve"> </w:t>
+      </w:r>
+      <w:proofErr w:type="spellStart"/>
+      <w:r>
+        <w:rPr>
+          <w:rFonts w:ascii="Times New Roman" w:hAnsi="Times New Roman" w:cs="Times New Roman"/>
+          <w:sz w:val="32"/>
+          <w:szCs w:val="32"/>
+        </w:rPr>
+        <w:t>học</w:t>
+      </w:r>
+      <w:proofErr w:type="spellEnd"/>
+      <w:r>
+        <w:rPr>
+          <w:rFonts w:ascii="Times New Roman" w:hAnsi="Times New Roman" w:cs="Times New Roman"/>
+          <w:sz w:val="32"/>
+          <w:szCs w:val="32"/>
+        </w:rPr>
+        <w:t xml:space="preserve"> KHTN-DHQG Tp. </w:t>
+      </w:r>
+      <w:proofErr w:type="spellStart"/>
+      <w:r>
+        <w:rPr>
+          <w:rFonts w:ascii="Times New Roman" w:hAnsi="Times New Roman" w:cs="Times New Roman"/>
+          <w:sz w:val="32"/>
+          <w:szCs w:val="32"/>
+        </w:rPr>
+        <w:t>Hồ</w:t>
+      </w:r>
+      <w:proofErr w:type="spellEnd"/>
+      <w:r>
+        <w:rPr>
+          <w:rFonts w:ascii="Times New Roman" w:hAnsi="Times New Roman" w:cs="Times New Roman"/>
+          <w:sz w:val="32"/>
+          <w:szCs w:val="32"/>
+        </w:rPr>
+        <w:t xml:space="preserve"> </w:t>
+      </w:r>
+      <w:proofErr w:type="spellStart"/>
+      <w:r>
+        <w:rPr>
+          <w:rFonts w:ascii="Times New Roman" w:hAnsi="Times New Roman" w:cs="Times New Roman"/>
+          <w:sz w:val="32"/>
+          <w:szCs w:val="32"/>
+        </w:rPr>
+        <w:t>Chí</w:t>
+      </w:r>
+      <w:proofErr w:type="spellEnd"/>
+      <w:r>
+        <w:rPr>
+          <w:rFonts w:ascii="Times New Roman" w:hAnsi="Times New Roman" w:cs="Times New Roman"/>
+          <w:sz w:val="32"/>
+          <w:szCs w:val="32"/>
+        </w:rPr>
+        <w:t xml:space="preserve"> Minh</w:t>
+      </w:r>
+      <w:bookmarkStart w:id="0" w:name="_GoBack"/>
+      <w:bookmarkEnd w:id="0"/>
     </w:p>
     <w:p>
       <w:pPr>
@@ -1857,8 +1930,6 @@
         </w:rPr>
         <w:t xml:space="preserve">. </w:t>
       </w:r>
-      <w:bookmarkStart w:id="0" w:name="_GoBack"/>
-      <w:bookmarkEnd w:id="0"/>
     </w:p>
     <w:p>
       <w:pPr>
@@ -9272,7 +9343,6 @@
           <w:sz w:val="32"/>
           <w:szCs w:val="32"/>
         </w:rPr>
-        <w:lastRenderedPageBreak/>
         <w:t>Các</w:t>
       </w:r>
       <w:proofErr w:type="spellEnd"/>
@@ -9535,6 +9605,7 @@
           <w:sz w:val="32"/>
           <w:szCs w:val="32"/>
         </w:rPr>
+        <w:lastRenderedPageBreak/>
         <w:t xml:space="preserve">Ý </w:t>
       </w:r>
       <w:proofErr w:type="spellStart"/>
@@ -12462,116 +12533,6 @@
           </w:p>
         </w:tc>
       </w:tr>
-      <w:tr>
-        <w:tc>
-          <w:tcPr>
-            <w:tcW w:w="1075" w:type="dxa"/>
-          </w:tcPr>
-          <w:p>
-            <w:pPr>
-              <w:jc w:val="center"/>
-              <w:rPr>
-                <w:rFonts w:ascii="Times New Roman" w:hAnsi="Times New Roman" w:cs="Times New Roman"/>
-                <w:sz w:val="32"/>
-                <w:szCs w:val="32"/>
-              </w:rPr>
-            </w:pPr>
-            <w:r>
-              <w:rPr>
-                <w:rFonts w:ascii="Times New Roman" w:hAnsi="Times New Roman" w:cs="Times New Roman"/>
-                <w:sz w:val="32"/>
-                <w:szCs w:val="32"/>
-              </w:rPr>
-              <w:t>7</w:t>
-            </w:r>
-          </w:p>
-        </w:tc>
-        <w:tc>
-          <w:tcPr>
-            <w:tcW w:w="5580" w:type="dxa"/>
-          </w:tcPr>
-          <w:p>
-            <w:pPr>
-              <w:jc w:val="both"/>
-              <w:rPr>
-                <w:rFonts w:ascii="Times New Roman" w:hAnsi="Times New Roman" w:cs="Times New Roman"/>
-                <w:sz w:val="32"/>
-                <w:szCs w:val="32"/>
-              </w:rPr>
-            </w:pPr>
-          </w:p>
-        </w:tc>
-        <w:tc>
-          <w:tcPr>
-            <w:tcW w:w="2695" w:type="dxa"/>
-          </w:tcPr>
-          <w:p>
-            <w:pPr>
-              <w:jc w:val="both"/>
-              <w:rPr>
-                <w:rFonts w:ascii="Times New Roman" w:hAnsi="Times New Roman" w:cs="Times New Roman"/>
-                <w:sz w:val="32"/>
-                <w:szCs w:val="32"/>
-              </w:rPr>
-            </w:pPr>
-          </w:p>
-        </w:tc>
-      </w:tr>
-      <w:tr>
-        <w:tc>
-          <w:tcPr>
-            <w:tcW w:w="1075" w:type="dxa"/>
-          </w:tcPr>
-          <w:p>
-            <w:pPr>
-              <w:jc w:val="center"/>
-              <w:rPr>
-                <w:rFonts w:ascii="Times New Roman" w:hAnsi="Times New Roman" w:cs="Times New Roman"/>
-                <w:sz w:val="32"/>
-                <w:szCs w:val="32"/>
-              </w:rPr>
-            </w:pPr>
-            <w:r>
-              <w:rPr>
-                <w:rFonts w:ascii="Times New Roman" w:hAnsi="Times New Roman" w:cs="Times New Roman"/>
-                <w:sz w:val="32"/>
-                <w:szCs w:val="32"/>
-              </w:rPr>
-              <w:t>8</w:t>
-            </w:r>
-          </w:p>
-        </w:tc>
-        <w:tc>
-          <w:tcPr>
-            <w:tcW w:w="5580" w:type="dxa"/>
-          </w:tcPr>
-          <w:p>
-            <w:pPr>
-              <w:jc w:val="both"/>
-              <w:rPr>
-                <w:rFonts w:ascii="Times New Roman" w:hAnsi="Times New Roman" w:cs="Times New Roman"/>
-                <w:sz w:val="32"/>
-                <w:szCs w:val="32"/>
-              </w:rPr>
-            </w:pPr>
-          </w:p>
-        </w:tc>
-        <w:tc>
-          <w:tcPr>
-            <w:tcW w:w="2695" w:type="dxa"/>
-          </w:tcPr>
-          <w:p>
-            <w:pPr>
-              <w:jc w:val="both"/>
-              <w:rPr>
-                <w:rFonts w:ascii="Times New Roman" w:hAnsi="Times New Roman" w:cs="Times New Roman"/>
-                <w:sz w:val="32"/>
-                <w:szCs w:val="32"/>
-              </w:rPr>
-            </w:pPr>
-          </w:p>
-        </w:tc>
-      </w:tr>
     </w:tbl>
     <w:p>
       <w:pPr>
@@ -13931,7 +13892,6 @@
           <w:sz w:val="32"/>
           <w:szCs w:val="32"/>
         </w:rPr>
-        <w:lastRenderedPageBreak/>
         <w:t xml:space="preserve"> </w:t>
       </w:r>
       <w:proofErr w:type="spellStart"/>
@@ -13987,6 +13947,28 @@
         </w:rPr>
         <w:t xml:space="preserve"> </w:t>
       </w:r>
+    </w:p>
+    <w:p>
+      <w:pPr>
+        <w:rPr>
+          <w:rFonts w:ascii="Times New Roman" w:hAnsi="Times New Roman" w:cs="Times New Roman"/>
+          <w:b/>
+          <w:i/>
+          <w:sz w:val="32"/>
+          <w:szCs w:val="32"/>
+        </w:rPr>
+      </w:pPr>
+    </w:p>
+    <w:p>
+      <w:pPr>
+        <w:rPr>
+          <w:rFonts w:ascii="Times New Roman" w:hAnsi="Times New Roman" w:cs="Times New Roman"/>
+          <w:b/>
+          <w:i/>
+          <w:sz w:val="32"/>
+          <w:szCs w:val="32"/>
+        </w:rPr>
+      </w:pPr>
     </w:p>
     <w:p>
       <w:pPr>
@@ -14012,6 +13994,7 @@
           <w:sz w:val="32"/>
           <w:szCs w:val="32"/>
         </w:rPr>
+        <w:lastRenderedPageBreak/>
         <w:t>Tài</w:t>
       </w:r>
       <w:proofErr w:type="spellEnd"/>
@@ -14308,7 +14291,7 @@
       <w:headerReference w:type="default" r:id="rId10"/>
       <w:footerReference w:type="default" r:id="rId11"/>
       <w:pgSz w:w="12240" w:h="15840"/>
-      <w:pgMar w:top="1545" w:right="1440" w:bottom="1440" w:left="1080" w:header="540" w:footer="720" w:gutter="0"/>
+      <w:pgMar w:top="1545" w:right="1440" w:bottom="900" w:left="1080" w:header="540" w:footer="570" w:gutter="0"/>
       <w:cols w:space="720"/>
       <w:docGrid w:linePitch="360"/>
     </w:sectPr>
@@ -14375,7 +14358,7 @@
         <wp:inline distT="0" distB="0" distL="0" distR="0" wp14:anchorId="589CCD43" wp14:editId="127B711D">
           <wp:extent cx="438912" cy="276973"/>
           <wp:effectExtent l="0" t="0" r="0" b="8890"/>
-          <wp:docPr id="4" name="Picture 4"/>
+          <wp:docPr id="23" name="Picture 23"/>
           <wp:cNvGraphicFramePr>
             <a:graphicFrameLocks xmlns:a="http://schemas.openxmlformats.org/drawingml/2006/main" noChangeAspect="1"/>
           </wp:cNvGraphicFramePr>

</xml_diff>